<commit_message>
version a julio 2024
</commit_message>
<xml_diff>
--- a/Librerias 2023.docx
+++ b/Librerias 2023.docx
@@ -1,6 +1,6 @@
 
 <file path=word/document.xml><?xml version="1.0" encoding="utf-8"?>
-<w:document xmlns:wpc="http://schemas.microsoft.com/office/word/2010/wordprocessingCanvas" xmlns:cx="http://schemas.microsoft.com/office/drawing/2014/chartex" xmlns:cx1="http://schemas.microsoft.com/office/drawing/2015/9/8/chartex" xmlns:cx2="http://schemas.microsoft.com/office/drawing/2015/10/21/chartex" xmlns:cx3="http://schemas.microsoft.com/office/drawing/2016/5/9/chartex" xmlns:cx4="http://schemas.microsoft.com/office/drawing/2016/5/10/chartex" xmlns:cx5="http://schemas.microsoft.com/office/drawing/2016/5/11/chartex" xmlns:cx6="http://schemas.microsoft.com/office/drawing/2016/5/12/chartex" xmlns:cx7="http://schemas.microsoft.com/office/drawing/2016/5/13/chartex" xmlns:cx8="http://schemas.microsoft.com/office/drawing/2016/5/14/chartex" xmlns:mc="http://schemas.openxmlformats.org/markup-compatibility/2006" xmlns:aink="http://schemas.microsoft.com/office/drawing/2016/ink" xmlns:am3d="http://schemas.microsoft.com/office/drawing/2017/model3d" xmlns:o="urn:schemas-microsoft-com:office:office" xmlns:oel="http://schemas.microsoft.com/office/2019/extlst" xmlns:r="http://schemas.openxmlformats.org/officeDocument/2006/relationships" xmlns:m="http://schemas.openxmlformats.org/officeDocument/2006/math" xmlns:v="urn:schemas-microsoft-com:vml" xmlns:wp14="http://schemas.microsoft.com/office/word/2010/wordprocessingDrawing" xmlns:wp="http://schemas.openxmlformats.org/drawingml/2006/wordprocessingDrawing" xmlns:w10="urn:schemas-microsoft-com:office:word" xmlns:w="http://schemas.openxmlformats.org/wordprocessingml/2006/main" xmlns:w14="http://schemas.microsoft.com/office/word/2010/wordml" xmlns:w15="http://schemas.microsoft.com/office/word/2012/wordml" xmlns:w16cex="http://schemas.microsoft.com/office/word/2018/wordml/cex" xmlns:w16cid="http://schemas.microsoft.com/office/word/2016/wordml/cid" xmlns:w16="http://schemas.microsoft.com/office/word/2018/wordml" xmlns:w16du="http://schemas.microsoft.com/office/word/2023/wordml/word16du" xmlns:w16sdtdh="http://schemas.microsoft.com/office/word/2020/wordml/sdtdatahash" xmlns:w16se="http://schemas.microsoft.com/office/word/2015/wordml/symex" xmlns:wpg="http://schemas.microsoft.com/office/word/2010/wordprocessingGroup" xmlns:wpi="http://schemas.microsoft.com/office/word/2010/wordprocessingInk" xmlns:wne="http://schemas.microsoft.com/office/word/2006/wordml" xmlns:wps="http://schemas.microsoft.com/office/word/2010/wordprocessingShape" mc:Ignorable="w14 w15 w16se w16cid w16 w16cex w16sdtdh wp14">
+<w:document xmlns:wpc="http://schemas.microsoft.com/office/word/2010/wordprocessingCanvas" xmlns:cx="http://schemas.microsoft.com/office/drawing/2014/chartex" xmlns:cx1="http://schemas.microsoft.com/office/drawing/2015/9/8/chartex" xmlns:cx2="http://schemas.microsoft.com/office/drawing/2015/10/21/chartex" xmlns:cx3="http://schemas.microsoft.com/office/drawing/2016/5/9/chartex" xmlns:cx4="http://schemas.microsoft.com/office/drawing/2016/5/10/chartex" xmlns:cx5="http://schemas.microsoft.com/office/drawing/2016/5/11/chartex" xmlns:cx6="http://schemas.microsoft.com/office/drawing/2016/5/12/chartex" xmlns:cx7="http://schemas.microsoft.com/office/drawing/2016/5/13/chartex" xmlns:cx8="http://schemas.microsoft.com/office/drawing/2016/5/14/chartex" xmlns:mc="http://schemas.openxmlformats.org/markup-compatibility/2006" xmlns:aink="http://schemas.microsoft.com/office/drawing/2016/ink" xmlns:am3d="http://schemas.microsoft.com/office/drawing/2017/model3d" xmlns:o="urn:schemas-microsoft-com:office:office" xmlns:oel="http://schemas.microsoft.com/office/2019/extlst" xmlns:r="http://schemas.openxmlformats.org/officeDocument/2006/relationships" xmlns:m="http://schemas.openxmlformats.org/officeDocument/2006/math" xmlns:v="urn:schemas-microsoft-com:vml" xmlns:wp14="http://schemas.microsoft.com/office/word/2010/wordprocessingDrawing" xmlns:wp="http://schemas.openxmlformats.org/drawingml/2006/wordprocessingDrawing" xmlns:w10="urn:schemas-microsoft-com:office:word" xmlns:w="http://schemas.openxmlformats.org/wordprocessingml/2006/main" xmlns:w14="http://schemas.microsoft.com/office/word/2010/wordml" xmlns:w15="http://schemas.microsoft.com/office/word/2012/wordml" xmlns:w16cex="http://schemas.microsoft.com/office/word/2018/wordml/cex" xmlns:w16cid="http://schemas.microsoft.com/office/word/2016/wordml/cid" xmlns:w16="http://schemas.microsoft.com/office/word/2018/wordml" xmlns:w16du="http://schemas.microsoft.com/office/word/2023/wordml/word16du" xmlns:w16sdtdh="http://schemas.microsoft.com/office/word/2020/wordml/sdtdatahash" xmlns:w16se="http://schemas.microsoft.com/office/word/2015/wordml/symex" xmlns:wpg="http://schemas.microsoft.com/office/word/2010/wordprocessingGroup" xmlns:wpi="http://schemas.microsoft.com/office/word/2010/wordprocessingInk" xmlns:wne="http://schemas.microsoft.com/office/word/2006/wordml" xmlns:wps="http://schemas.microsoft.com/office/word/2010/wordprocessingShape" mc:Ignorable="w14 w15 w16se w16cid w16 w16cex w16sdtdh w16du wp14">
   <w:body>
     <w:tbl>
       <w:tblPr>
@@ -9,7 +9,7 @@
         <w:tblLook w:val="04A0" w:firstRow="1" w:lastRow="0" w:firstColumn="1" w:lastColumn="0" w:noHBand="0" w:noVBand="1"/>
       </w:tblPr>
       <w:tblGrid>
-        <w:gridCol w:w="4247"/>
+        <w:gridCol w:w="4296"/>
         <w:gridCol w:w="4247"/>
       </w:tblGrid>
       <w:tr>
@@ -26,10 +26,10 @@
                 <w:noProof/>
               </w:rPr>
               <w:drawing>
-                <wp:inline distT="0" distB="0" distL="0" distR="0" wp14:anchorId="220906E5" wp14:editId="4F5A31D8">
-                  <wp:extent cx="2428875" cy="2208756"/>
-                  <wp:effectExtent l="0" t="0" r="0" b="1270"/>
-                  <wp:docPr id="1" name="Imagen 1"/>
+                <wp:inline distT="0" distB="0" distL="0" distR="0" wp14:anchorId="56223064" wp14:editId="78A755F9">
+                  <wp:extent cx="2581275" cy="2228850"/>
+                  <wp:effectExtent l="0" t="0" r="9525" b="0"/>
+                  <wp:docPr id="918489498" name="Imagen 1"/>
                   <wp:cNvGraphicFramePr>
                     <a:graphicFrameLocks xmlns:a="http://schemas.openxmlformats.org/drawingml/2006/main" noChangeAspect="1"/>
                   </wp:cNvGraphicFramePr>
@@ -37,30 +37,23 @@
                     <a:graphicData uri="http://schemas.openxmlformats.org/drawingml/2006/picture">
                       <pic:pic xmlns:pic="http://schemas.openxmlformats.org/drawingml/2006/picture">
                         <pic:nvPicPr>
-                          <pic:cNvPr id="1" name=""/>
+                          <pic:cNvPr id="918489498" name=""/>
                           <pic:cNvPicPr/>
                         </pic:nvPicPr>
-                        <pic:blipFill rotWithShape="1">
+                        <pic:blipFill>
                           <a:blip r:embed="rId4"/>
-                          <a:srcRect b="2156"/>
-                          <a:stretch/>
+                          <a:stretch>
+                            <a:fillRect/>
+                          </a:stretch>
                         </pic:blipFill>
-                        <pic:spPr bwMode="auto">
+                        <pic:spPr>
                           <a:xfrm>
                             <a:off x="0" y="0"/>
-                            <a:ext cx="2428875" cy="2208756"/>
+                            <a:ext cx="2581275" cy="2228850"/>
                           </a:xfrm>
                           <a:prstGeom prst="rect">
                             <a:avLst/>
                           </a:prstGeom>
-                          <a:ln>
-                            <a:noFill/>
-                          </a:ln>
-                          <a:extLst>
-                            <a:ext uri="{53640926-AAD7-44D8-BBD7-CCE9431645EC}">
-                              <a14:shadowObscured xmlns:a14="http://schemas.microsoft.com/office/drawing/2010/main"/>
-                            </a:ext>
-                          </a:extLst>
                         </pic:spPr>
                       </pic:pic>
                     </a:graphicData>
@@ -75,10 +68,10 @@
                 <w:noProof/>
               </w:rPr>
               <w:drawing>
-                <wp:inline distT="0" distB="0" distL="0" distR="0" wp14:anchorId="5236FD37" wp14:editId="229D0757">
-                  <wp:extent cx="2438400" cy="673796"/>
-                  <wp:effectExtent l="0" t="0" r="0" b="0"/>
-                  <wp:docPr id="2" name="Imagen 2"/>
+                <wp:inline distT="0" distB="0" distL="0" distR="0" wp14:anchorId="76FD8D76" wp14:editId="7828D556">
+                  <wp:extent cx="2562225" cy="504825"/>
+                  <wp:effectExtent l="0" t="0" r="9525" b="9525"/>
+                  <wp:docPr id="1950264667" name="Imagen 1"/>
                   <wp:cNvGraphicFramePr>
                     <a:graphicFrameLocks xmlns:a="http://schemas.openxmlformats.org/drawingml/2006/main" noChangeAspect="1"/>
                   </wp:cNvGraphicFramePr>
@@ -86,30 +79,23 @@
                     <a:graphicData uri="http://schemas.openxmlformats.org/drawingml/2006/picture">
                       <pic:pic xmlns:pic="http://schemas.openxmlformats.org/drawingml/2006/picture">
                         <pic:nvPicPr>
-                          <pic:cNvPr id="1" name=""/>
+                          <pic:cNvPr id="1950264667" name=""/>
                           <pic:cNvPicPr/>
                         </pic:nvPicPr>
-                        <pic:blipFill rotWithShape="1">
+                        <pic:blipFill>
                           <a:blip r:embed="rId5"/>
-                          <a:srcRect t="6921"/>
-                          <a:stretch/>
+                          <a:stretch>
+                            <a:fillRect/>
+                          </a:stretch>
                         </pic:blipFill>
-                        <pic:spPr bwMode="auto">
+                        <pic:spPr>
                           <a:xfrm>
                             <a:off x="0" y="0"/>
-                            <a:ext cx="2438400" cy="673796"/>
+                            <a:ext cx="2562225" cy="504825"/>
                           </a:xfrm>
                           <a:prstGeom prst="rect">
                             <a:avLst/>
                           </a:prstGeom>
-                          <a:ln>
-                            <a:noFill/>
-                          </a:ln>
-                          <a:extLst>
-                            <a:ext uri="{53640926-AAD7-44D8-BBD7-CCE9431645EC}">
-                              <a14:shadowObscured xmlns:a14="http://schemas.microsoft.com/office/drawing/2010/main"/>
-                            </a:ext>
-                          </a:extLst>
                         </pic:spPr>
                       </pic:pic>
                     </a:graphicData>
@@ -123,16 +109,17 @@
           <w:tcPr>
             <w:tcW w:w="4247" w:type="dxa"/>
           </w:tcPr>
+          <w:p/>
           <w:p>
             <w:r>
               <w:rPr>
                 <w:noProof/>
               </w:rPr>
               <w:drawing>
-                <wp:inline distT="0" distB="0" distL="0" distR="0" wp14:anchorId="7D2F5EB5" wp14:editId="1D51383F">
-                  <wp:extent cx="2390775" cy="1990725"/>
-                  <wp:effectExtent l="0" t="0" r="9525" b="9525"/>
-                  <wp:docPr id="3" name="Imagen 3"/>
+                <wp:inline distT="0" distB="0" distL="0" distR="0" wp14:anchorId="6EAD19C6" wp14:editId="01C2B0A7">
+                  <wp:extent cx="2457450" cy="2276475"/>
+                  <wp:effectExtent l="0" t="0" r="0" b="9525"/>
+                  <wp:docPr id="1779317120" name="Imagen 1"/>
                   <wp:cNvGraphicFramePr>
                     <a:graphicFrameLocks xmlns:a="http://schemas.openxmlformats.org/drawingml/2006/main" noChangeAspect="1"/>
                   </wp:cNvGraphicFramePr>
@@ -140,7 +127,7 @@
                     <a:graphicData uri="http://schemas.openxmlformats.org/drawingml/2006/picture">
                       <pic:pic xmlns:pic="http://schemas.openxmlformats.org/drawingml/2006/picture">
                         <pic:nvPicPr>
-                          <pic:cNvPr id="1" name=""/>
+                          <pic:cNvPr id="1779317120" name=""/>
                           <pic:cNvPicPr/>
                         </pic:nvPicPr>
                         <pic:blipFill>
@@ -152,7 +139,7 @@
                         <pic:spPr>
                           <a:xfrm>
                             <a:off x="0" y="0"/>
-                            <a:ext cx="2390775" cy="1990725"/>
+                            <a:ext cx="2457450" cy="2276475"/>
                           </a:xfrm>
                           <a:prstGeom prst="rect">
                             <a:avLst/>
@@ -165,6 +152,7 @@
               </w:drawing>
             </w:r>
           </w:p>
+          <w:p/>
         </w:tc>
       </w:tr>
     </w:tbl>
@@ -183,7 +171,7 @@
 </file>
 
 <file path=word/styles.xml><?xml version="1.0" encoding="utf-8"?>
-<w:styles xmlns:mc="http://schemas.openxmlformats.org/markup-compatibility/2006" xmlns:r="http://schemas.openxmlformats.org/officeDocument/2006/relationships" xmlns:w="http://schemas.openxmlformats.org/wordprocessingml/2006/main" xmlns:w14="http://schemas.microsoft.com/office/word/2010/wordml" xmlns:w15="http://schemas.microsoft.com/office/word/2012/wordml" xmlns:w16cex="http://schemas.microsoft.com/office/word/2018/wordml/cex" xmlns:w16cid="http://schemas.microsoft.com/office/word/2016/wordml/cid" xmlns:w16="http://schemas.microsoft.com/office/word/2018/wordml" xmlns:w16sdtdh="http://schemas.microsoft.com/office/word/2020/wordml/sdtdatahash" xmlns:w16se="http://schemas.microsoft.com/office/word/2015/wordml/symex" mc:Ignorable="w14 w15 w16se w16cid w16 w16cex w16sdtdh">
+<w:styles xmlns:mc="http://schemas.openxmlformats.org/markup-compatibility/2006" xmlns:r="http://schemas.openxmlformats.org/officeDocument/2006/relationships" xmlns:w="http://schemas.openxmlformats.org/wordprocessingml/2006/main" xmlns:w14="http://schemas.microsoft.com/office/word/2010/wordml" xmlns:w15="http://schemas.microsoft.com/office/word/2012/wordml" xmlns:w16cex="http://schemas.microsoft.com/office/word/2018/wordml/cex" xmlns:w16cid="http://schemas.microsoft.com/office/word/2016/wordml/cid" xmlns:w16="http://schemas.microsoft.com/office/word/2018/wordml" xmlns:w16du="http://schemas.microsoft.com/office/word/2023/wordml/word16du" xmlns:w16sdtdh="http://schemas.microsoft.com/office/word/2020/wordml/sdtdatahash" xmlns:w16se="http://schemas.microsoft.com/office/word/2015/wordml/symex" mc:Ignorable="w14 w15 w16se w16cid w16 w16cex w16sdtdh w16du">
   <w:docDefaults>
     <w:rPrDefault>
       <w:rPr>

</xml_diff>